<commit_message>
Update Vision Document and SDP
</commit_message>
<xml_diff>
--- a/pa/Group08 - Risk Management.docx
+++ b/pa/Group08 - Risk Management.docx
@@ -150,6 +150,14 @@
               </w:rPr>
               <w:t>Feature</w:t>
             </w:r>
+            <w:r>
+              <w:rPr>
+                <w:b/>
+                <w:bCs/>
+                <w:iCs/>
+              </w:rPr>
+              <w:t>s</w:t>
+            </w:r>
           </w:p>
         </w:tc>
         <w:tc>
@@ -236,7 +244,6 @@
               <w:ind w:left="0"/>
               <w:rPr>
                 <w:iCs/>
-                <w:lang w:val="vi-VN"/>
               </w:rPr>
             </w:pPr>
             <w:r>
@@ -245,6 +252,12 @@
                 <w:lang w:val="vi-VN"/>
               </w:rPr>
               <w:t xml:space="preserve">Log in / sign up </w:t>
+            </w:r>
+            <w:r>
+              <w:rPr>
+                <w:iCs/>
+              </w:rPr>
+              <w:t>/ Log out</w:t>
             </w:r>
           </w:p>
         </w:tc>

</xml_diff>